<commit_message>
Latest version of HCI including Lona's, Viet's, David's Code
</commit_message>
<xml_diff>
--- a/docs/ATP.docx
+++ b/docs/ATP.docx
@@ -23365,6 +23365,9 @@
             <w:pPr>
               <w:pStyle w:val="TableContents"/>
             </w:pPr>
+            <w:r>
+              <w:t>TC19</w:t>
+            </w:r>
           </w:p>
         </w:tc>
       </w:tr>
@@ -29071,7 +29074,7 @@
 </file>
 
 <file path=customXml/itemProps1.xml><?xml version="1.0" encoding="utf-8"?>
-<ds:datastoreItem xmlns:ds="http://schemas.openxmlformats.org/officeDocument/2006/customXml" ds:itemID="{97D08316-5E22-4A9B-94F7-F36B04B86BED}">
+<ds:datastoreItem xmlns:ds="http://schemas.openxmlformats.org/officeDocument/2006/customXml" ds:itemID="{B1F6F134-A995-4DC7-A07F-987FDEE23290}">
   <ds:schemaRefs>
     <ds:schemaRef ds:uri="http://schemas.openxmlformats.org/officeDocument/2006/bibliography"/>
   </ds:schemaRefs>

</xml_diff>

<commit_message>
minor changes as per request. section 3 hasn't been updated yet.
</commit_message>
<xml_diff>
--- a/docs/ATP.docx
+++ b/docs/ATP.docx
@@ -7370,7 +7370,7 @@
         <w:rPr>
           <w:rFonts w:ascii="Times New Roman" w:hAnsi="Times New Roman" w:cs="Times New Roman"/>
         </w:rPr>
-        <w:t>Retrieve an image from a web service</w:t>
+        <w:t>Change overlay color</w:t>
       </w:r>
     </w:p>
     <w:p>
@@ -28265,22 +28265,6 @@
           <w:rFonts w:ascii="Times New Roman" w:hAnsi="Times New Roman" w:cs="Times New Roman"/>
         </w:rPr>
       </w:pPr>
-    </w:p>
-    <w:p>
-      <w:pPr>
-        <w:pStyle w:val="Heading1"/>
-        <w:rPr>
-          <w:rFonts w:ascii="Times New Roman" w:hAnsi="Times New Roman" w:cs="Times New Roman"/>
-        </w:rPr>
-      </w:pPr>
-      <w:bookmarkStart w:id="73" w:name="_Toc247703076"/>
-      <w:r>
-        <w:rPr>
-          <w:rFonts w:ascii="Times New Roman" w:hAnsi="Times New Roman" w:cs="Times New Roman"/>
-        </w:rPr>
-        <w:t>4. Appendices</w:t>
-      </w:r>
-      <w:bookmarkEnd w:id="73"/>
     </w:p>
     <w:p>
       <w:pPr>

</xml_diff>